<commit_message>
Added 2000-2002, 2018 data, renamed files for clarity.
</commit_message>
<xml_diff>
--- a/Cetacean Strandings Paper_draftWORKING.docx
+++ b/Cetacean Strandings Paper_draftWORKING.docx
@@ -66,20 +66,12 @@
           <w:delText xml:space="preserve"> and seasonal</w:delText>
         </w:r>
       </w:del>
-      <w:proofErr w:type="spellStart"/>
       <w:ins w:id="1" w:author="Amanda Warlick" w:date="2018-12-25T19:30:00Z">
         <w:r>
           <w:rPr>
             <w:rFonts w:ascii="Times New Roman" w:hAnsi="Times New Roman" w:cs="Times New Roman"/>
           </w:rPr>
-          <w:t>spatio</w:t>
-        </w:r>
-        <w:proofErr w:type="spellEnd"/>
-        <w:r>
-          <w:rPr>
-            <w:rFonts w:ascii="Times New Roman" w:hAnsi="Times New Roman" w:cs="Times New Roman"/>
-          </w:rPr>
-          <w:t>-temporal</w:t>
+          <w:t>spatio-temporal</w:t>
         </w:r>
       </w:ins>
       <w:r>
@@ -5738,21 +5730,7 @@
         <w:rPr>
           <w:rFonts w:ascii="Times New Roman" w:hAnsi="Times New Roman" w:cs="Times New Roman"/>
         </w:rPr>
-        <w:t xml:space="preserve">To qualitatively examine </w:t>
-      </w:r>
-      <w:proofErr w:type="spellStart"/>
-      <w:r>
-        <w:rPr>
-          <w:rFonts w:ascii="Times New Roman" w:hAnsi="Times New Roman" w:cs="Times New Roman"/>
-        </w:rPr>
-        <w:t>spatio</w:t>
-      </w:r>
-      <w:proofErr w:type="spellEnd"/>
-      <w:r>
-        <w:rPr>
-          <w:rFonts w:ascii="Times New Roman" w:hAnsi="Times New Roman" w:cs="Times New Roman"/>
-        </w:rPr>
-        <w:t>-temporal stranding</w:t>
+        <w:t>To qualitatively examine spatio-temporal stranding</w:t>
       </w:r>
       <w:r>
         <w:rPr>
@@ -7850,8 +7828,6 @@
         </w:rPr>
         <w:t xml:space="preserve">Time to make an outline…. </w:t>
       </w:r>
-      <w:bookmarkStart w:id="10" w:name="_GoBack"/>
-      <w:bookmarkEnd w:id="10"/>
     </w:p>
     <w:p>
       <w:pPr>
@@ -7894,7 +7870,7 @@
           <w:rFonts w:ascii="Times New Roman" w:hAnsi="Times New Roman" w:cs="Times New Roman"/>
         </w:rPr>
       </w:pPr>
-      <w:commentRangeStart w:id="11"/>
+      <w:commentRangeStart w:id="10"/>
       <w:r>
         <w:rPr>
           <w:rFonts w:ascii="Times New Roman" w:hAnsi="Times New Roman" w:cs="Times New Roman"/>
@@ -8143,29 +8119,15 @@
         <w:rPr>
           <w:rFonts w:ascii="Times New Roman" w:hAnsi="Times New Roman" w:cs="Times New Roman"/>
         </w:rPr>
-        <w:t xml:space="preserve">Could combine and answer this in one category of </w:t>
-      </w:r>
-      <w:proofErr w:type="spellStart"/>
-      <w:r>
-        <w:rPr>
-          <w:rFonts w:ascii="Times New Roman" w:hAnsi="Times New Roman" w:cs="Times New Roman"/>
-        </w:rPr>
-        <w:t>spatio</w:t>
-      </w:r>
-      <w:proofErr w:type="spellEnd"/>
-      <w:r>
-        <w:rPr>
-          <w:rFonts w:ascii="Times New Roman" w:hAnsi="Times New Roman" w:cs="Times New Roman"/>
-        </w:rPr>
-        <w:t>-temporal trends, since they are so closely related, but same question as above, do geographic trends reflect what we generally think we know about the spatial extent of these species? Why or why not? Range expansions or other HI-related issues?</w:t>
-      </w:r>
-      <w:commentRangeEnd w:id="11"/>
+        <w:t>Could combine and answer this in one category of spatio-temporal trends, since they are so closely related, but same question as above, do geographic trends reflect what we generally think we know about the spatial extent of these species? Why or why not? Range expansions or other HI-related issues?</w:t>
+      </w:r>
+      <w:commentRangeEnd w:id="10"/>
       <w:r>
         <w:rPr>
           <w:rStyle w:val="CommentReference"/>
           <w:rFonts w:ascii="Times New Roman" w:eastAsia="Times New Roman" w:hAnsi="Times New Roman" w:cs="Times New Roman"/>
         </w:rPr>
-        <w:commentReference w:id="11"/>
+        <w:commentReference w:id="10"/>
       </w:r>
     </w:p>
     <w:p>
@@ -8567,7 +8529,7 @@
           <w:rFonts w:ascii="Times New Roman" w:hAnsi="Times New Roman" w:cs="Times New Roman"/>
         </w:rPr>
       </w:pPr>
-      <w:commentRangeStart w:id="12"/>
+      <w:commentRangeStart w:id="11"/>
       <w:r>
         <w:rPr>
           <w:rFonts w:ascii="Times New Roman" w:hAnsi="Times New Roman" w:cs="Times New Roman"/>
@@ -8575,13 +8537,13 @@
         <w:lastRenderedPageBreak/>
         <w:t>ACKNOWLEDGEMENTS</w:t>
       </w:r>
-      <w:commentRangeEnd w:id="12"/>
+      <w:commentRangeEnd w:id="11"/>
       <w:r>
         <w:rPr>
           <w:rStyle w:val="CommentReference"/>
           <w:rFonts w:ascii="Times New Roman" w:eastAsia="Times New Roman" w:hAnsi="Times New Roman" w:cs="Times New Roman"/>
         </w:rPr>
-        <w:commentReference w:id="12"/>
+        <w:commentReference w:id="11"/>
       </w:r>
     </w:p>
     <w:p>
@@ -10795,21 +10757,7 @@
             <w:rStyle w:val="Hyperlink"/>
             <w:rFonts w:ascii="Times New Roman" w:hAnsi="Times New Roman" w:cs="Times New Roman"/>
           </w:rPr>
-          <w:t>http</w:t>
-        </w:r>
-        <w:r>
-          <w:rPr>
-            <w:rStyle w:val="Hyperlink"/>
-            <w:rFonts w:ascii="Times New Roman" w:hAnsi="Times New Roman" w:cs="Times New Roman"/>
-          </w:rPr>
-          <w:t>s</w:t>
-        </w:r>
-        <w:r>
-          <w:rPr>
-            <w:rStyle w:val="Hyperlink"/>
-            <w:rFonts w:ascii="Times New Roman" w:hAnsi="Times New Roman" w:cs="Times New Roman"/>
-          </w:rPr>
-          <w:t>://doi:10.3354/meps288199</w:t>
+          <w:t>https://doi:10.3354/meps288199</w:t>
         </w:r>
       </w:hyperlink>
     </w:p>
@@ -15156,7 +15104,7 @@
           <w:rFonts w:ascii="Times New Roman" w:hAnsi="Times New Roman" w:cs="Times New Roman"/>
         </w:rPr>
       </w:pPr>
-      <w:bookmarkStart w:id="13" w:name="_Hlk522715682"/>
+      <w:bookmarkStart w:id="12" w:name="_Hlk522715682"/>
       <w:proofErr w:type="spellStart"/>
       <w:r>
         <w:rPr>
@@ -15335,7 +15283,7 @@
         </w:rPr>
         <w:t>,</w:t>
       </w:r>
-      <w:bookmarkEnd w:id="13"/>
+      <w:bookmarkEnd w:id="12"/>
       <w:r>
         <w:rPr>
           <w:rFonts w:ascii="Times New Roman" w:hAnsi="Times New Roman" w:cs="Times New Roman"/>
@@ -16867,7 +16815,7 @@
           <w:rFonts w:ascii="Times New Roman" w:hAnsi="Times New Roman" w:cs="Times New Roman"/>
         </w:rPr>
       </w:pPr>
-      <w:bookmarkStart w:id="14" w:name="_Hlk522717779"/>
+      <w:bookmarkStart w:id="13" w:name="_Hlk522717779"/>
       <w:proofErr w:type="spellStart"/>
       <w:r>
         <w:rPr>
@@ -16969,7 +16917,7 @@
         </w:rPr>
         <w:t>Nishiwaki</w:t>
       </w:r>
-      <w:bookmarkEnd w:id="14"/>
+      <w:bookmarkEnd w:id="13"/>
       <w:proofErr w:type="spellEnd"/>
       <w:r>
         <w:rPr>
@@ -17499,7 +17447,7 @@
         </w:rPr>
         <w:t xml:space="preserve">, </w:t>
       </w:r>
-      <w:bookmarkStart w:id="15" w:name="_Hlk522710790"/>
+      <w:bookmarkStart w:id="14" w:name="_Hlk522710790"/>
       <w:proofErr w:type="spellStart"/>
       <w:r>
         <w:rPr>
@@ -17545,7 +17493,7 @@
         </w:rPr>
         <w:t>Zuur</w:t>
       </w:r>
-      <w:bookmarkEnd w:id="15"/>
+      <w:bookmarkEnd w:id="14"/>
       <w:proofErr w:type="spellEnd"/>
       <w:r>
         <w:rPr>
@@ -19556,19 +19504,11 @@
         </w:rPr>
         <w:t xml:space="preserve"> </w:t>
       </w:r>
-      <w:proofErr w:type="spellStart"/>
-      <w:r>
-        <w:rPr>
-          <w:rFonts w:ascii="Times New Roman" w:hAnsi="Times New Roman" w:cs="Times New Roman"/>
-        </w:rPr>
-        <w:t>Spatio</w:t>
-      </w:r>
-      <w:proofErr w:type="spellEnd"/>
-      <w:r>
-        <w:rPr>
-          <w:rFonts w:ascii="Times New Roman" w:hAnsi="Times New Roman" w:cs="Times New Roman"/>
-        </w:rPr>
-        <w:t xml:space="preserve">-temporal characterization of pinniped strandings and </w:t>
+      <w:r>
+        <w:rPr>
+          <w:rFonts w:ascii="Times New Roman" w:hAnsi="Times New Roman" w:cs="Times New Roman"/>
+        </w:rPr>
+        <w:t xml:space="preserve">Spatio-temporal characterization of pinniped strandings and </w:t>
       </w:r>
     </w:p>
     <w:p>
@@ -20206,7 +20146,21 @@
         <w:rPr>
           <w:color w:val="000000" w:themeColor="text1"/>
         </w:rPr>
-        <w:t>. Annual number of human interaction cases (dotted) and loess line (solid) for the six most commonly stranding species over the study period.</w:t>
+        <w:t xml:space="preserve">. Annual number of human interaction cases (dotted) and loess line (solid) for the </w:t>
+      </w:r>
+      <w:bookmarkStart w:id="15" w:name="_GoBack"/>
+      <w:r>
+        <w:rPr>
+          <w:color w:val="000000" w:themeColor="text1"/>
+        </w:rPr>
+        <w:t>six</w:t>
+      </w:r>
+      <w:bookmarkEnd w:id="15"/>
+      <w:r>
+        <w:rPr>
+          <w:color w:val="000000" w:themeColor="text1"/>
+        </w:rPr>
+        <w:t xml:space="preserve"> most commonly stranding species over the study period.</w:t>
       </w:r>
     </w:p>
     <w:p>
@@ -35483,7 +35437,7 @@
       </w:r>
     </w:p>
   </w:comment>
-  <w:comment w:id="11" w:author="Amanda Warlick" w:date="2018-12-27T15:47:00Z" w:initials="AJW">
+  <w:comment w:id="10" w:author="Amanda Warlick" w:date="2018-12-27T15:47:00Z" w:initials="AJW">
     <w:p>
       <w:pPr>
         <w:pStyle w:val="CommentText"/>
@@ -35499,7 +35453,7 @@
       </w:r>
     </w:p>
   </w:comment>
-  <w:comment w:id="12" w:author="Amanda Warlick" w:date="2018-12-27T15:48:00Z" w:initials="AJW">
+  <w:comment w:id="11" w:author="Amanda Warlick" w:date="2018-12-27T15:48:00Z" w:initials="AJW">
     <w:p>
       <w:pPr>
         <w:pStyle w:val="CommentText"/>
@@ -37150,6 +37104,7 @@
     <w:lsdException w:name="HTML Sample" w:semiHidden="1" w:unhideWhenUsed="1"/>
     <w:lsdException w:name="HTML Typewriter" w:semiHidden="1" w:unhideWhenUsed="1"/>
     <w:lsdException w:name="HTML Variable" w:semiHidden="1" w:unhideWhenUsed="1"/>
+    <w:lsdException w:name="Normal Table" w:semiHidden="1" w:unhideWhenUsed="1"/>
     <w:lsdException w:name="annotation subject" w:semiHidden="1" w:unhideWhenUsed="1"/>
     <w:lsdException w:name="No List" w:semiHidden="1" w:unhideWhenUsed="1"/>
     <w:lsdException w:name="Outline List 1" w:semiHidden="1" w:unhideWhenUsed="1"/>
@@ -37193,8 +37148,10 @@
     <w:lsdException w:name="Table Elegant" w:semiHidden="1" w:unhideWhenUsed="1"/>
     <w:lsdException w:name="Table Professional" w:semiHidden="1" w:unhideWhenUsed="1"/>
     <w:lsdException w:name="Table Subtle 1" w:semiHidden="1" w:unhideWhenUsed="1"/>
+    <w:lsdException w:name="Table Subtle 2" w:semiHidden="1" w:unhideWhenUsed="1"/>
     <w:lsdException w:name="Table Web 1" w:semiHidden="1" w:unhideWhenUsed="1"/>
     <w:lsdException w:name="Table Web 2" w:semiHidden="1" w:unhideWhenUsed="1"/>
+    <w:lsdException w:name="Table Web 3" w:semiHidden="1" w:unhideWhenUsed="1"/>
     <w:lsdException w:name="Balloon Text" w:semiHidden="1" w:unhideWhenUsed="1"/>
     <w:lsdException w:name="Table Grid" w:uiPriority="39"/>
     <w:lsdException w:name="Table Theme" w:semiHidden="1" w:unhideWhenUsed="1"/>
@@ -37429,6 +37386,7 @@
   <w:style w:type="character" w:default="1" w:styleId="DefaultParagraphFont">
     <w:name w:val="Default Paragraph Font"/>
     <w:uiPriority w:val="1"/>
+    <w:semiHidden/>
     <w:unhideWhenUsed/>
   </w:style>
   <w:style w:type="table" w:default="1" w:styleId="TableNormal">
@@ -37953,7 +37911,7 @@
 </file>
 
 <file path=customXml/itemProps1.xml><?xml version="1.0" encoding="utf-8"?>
-<ds:datastoreItem xmlns:ds="http://schemas.openxmlformats.org/officeDocument/2006/customXml" ds:itemID="{F5AFB1AD-3E11-B945-B0B6-1F0CF2ED393B}">
+<ds:datastoreItem xmlns:ds="http://schemas.openxmlformats.org/officeDocument/2006/customXml" ds:itemID="{1935C35E-FEAC-424C-B441-FE3808ADD4E9}">
   <ds:schemaRefs>
     <ds:schemaRef ds:uri="http://schemas.openxmlformats.org/officeDocument/2006/bibliography"/>
   </ds:schemaRefs>

</xml_diff>

<commit_message>
Folder re-org, draft to stephanie, added humpbacks to gams
</commit_message>
<xml_diff>
--- a/Cetacean Strandings Paper_draftWORKING.docx
+++ b/Cetacean Strandings Paper_draftWORKING.docx
@@ -19961,14 +19961,11 @@
       </w:pPr>
     </w:p>
     <w:p>
-      <w:pPr>
-        <w:jc w:val="center"/>
-      </w:pPr>
       <w:r>
         <w:fldChar w:fldCharType="begin"/>
       </w:r>
       <w:r>
-        <w:instrText xml:space="preserve"> INCLUDEPICTURE "/var/folders/fp/vdqvkxhx7mdcb65gp3chpkpw0000gn/T/com.microsoft.Word/WebArchiveCopyPasteTempFiles/plot_zoom_png?width=964&amp;height=791" \* MERGEFORMATINET </w:instrText>
+        <w:instrText xml:space="preserve"> INCLUDEPICTURE "/var/folders/fp/vdqvkxhx7mdcb65gp3chpkpw0000gn/T/com.microsoft.Word/WebArchiveCopyPasteTempFiles/plot_zoom_png?width=759&amp;height=587" \* MERGEFORMATINET </w:instrText>
       </w:r>
       <w:r>
         <w:fldChar w:fldCharType="separate"/>
@@ -19978,10 +19975,10 @@
           <w:noProof/>
         </w:rPr>
         <w:drawing>
-          <wp:inline distT="0" distB="0" distL="0" distR="0" wp14:anchorId="341BC703" wp14:editId="0B0A5668">
-            <wp:extent cx="6240855" cy="4680641"/>
-            <wp:effectExtent l="0" t="0" r="0" b="5715"/>
-            <wp:docPr id="9" name="Picture 9" descr="/var/folders/fp/vdqvkxhx7mdcb65gp3chpkpw0000gn/T/com.microsoft.Word/WebArchiveCopyPasteTempFiles/plot_zoom_png?width=964&amp;height=791"/>
+          <wp:inline distT="0" distB="0" distL="0" distR="0" wp14:anchorId="0B985F5C" wp14:editId="55A7315A">
+            <wp:extent cx="6180667" cy="4635500"/>
+            <wp:effectExtent l="0" t="0" r="4445" b="0"/>
+            <wp:docPr id="1" name="Picture 1" descr="/var/folders/fp/vdqvkxhx7mdcb65gp3chpkpw0000gn/T/com.microsoft.Word/WebArchiveCopyPasteTempFiles/plot_zoom_png?width=759&amp;height=587"/>
             <wp:cNvGraphicFramePr>
               <a:graphicFrameLocks xmlns:a="http://schemas.openxmlformats.org/drawingml/2006/main" noChangeAspect="1"/>
             </wp:cNvGraphicFramePr>
@@ -19989,7 +19986,7 @@
               <a:graphicData uri="http://schemas.openxmlformats.org/drawingml/2006/picture">
                 <pic:pic xmlns:pic="http://schemas.openxmlformats.org/drawingml/2006/picture">
                   <pic:nvPicPr>
-                    <pic:cNvPr id="0" name="plot" descr="/var/folders/fp/vdqvkxhx7mdcb65gp3chpkpw0000gn/T/com.microsoft.Word/WebArchiveCopyPasteTempFiles/plot_zoom_png?width=964&amp;height=791"/>
+                    <pic:cNvPr id="0" name="plot" descr="/var/folders/fp/vdqvkxhx7mdcb65gp3chpkpw0000gn/T/com.microsoft.Word/WebArchiveCopyPasteTempFiles/plot_zoom_png?width=759&amp;height=587"/>
                     <pic:cNvPicPr>
                       <a:picLocks noChangeAspect="1" noChangeArrowheads="1"/>
                     </pic:cNvPicPr>
@@ -20010,7 +20007,7 @@
                   <pic:spPr bwMode="auto">
                     <a:xfrm>
                       <a:off x="0" y="0"/>
-                      <a:ext cx="6266349" cy="4699762"/>
+                      <a:ext cx="6185665" cy="4639249"/>
                     </a:xfrm>
                     <a:prstGeom prst="rect">
                       <a:avLst/>
@@ -20032,37 +20029,39 @@
     </w:p>
     <w:p>
       <w:pPr>
-        <w:spacing w:line="480" w:lineRule="auto"/>
-        <w:rPr>
-          <w:color w:val="000000" w:themeColor="text1"/>
-        </w:rPr>
+        <w:jc w:val="center"/>
       </w:pPr>
-      <w:r>
-        <w:t>Figure</w:t>
-      </w:r>
-      <w:r>
-        <w:t xml:space="preserve"> 1</w:t>
-      </w:r>
-      <w:r>
-        <w:t xml:space="preserve">. </w:t>
-      </w:r>
-      <w:r>
-        <w:rPr>
-          <w:color w:val="000000" w:themeColor="text1"/>
-        </w:rPr>
-        <w:t xml:space="preserve">Annual number of cases (dotted) and loess line (solid) for the six most commonly stranding species over the study period. </w:t>
-      </w:r>
     </w:p>
     <w:p>
       <w:pPr>
-        <w:jc w:val="center"/>
+        <w:spacing w:line="480" w:lineRule="auto"/>
+        <w:rPr>
+          <w:color w:val="000000" w:themeColor="text1"/>
+        </w:rPr>
       </w:pPr>
+      <w:r>
+        <w:t>Figure</w:t>
+      </w:r>
+      <w:r>
+        <w:t xml:space="preserve"> 1</w:t>
+      </w:r>
+      <w:r>
+        <w:t xml:space="preserve">. </w:t>
+      </w:r>
+      <w:r>
+        <w:rPr>
+          <w:color w:val="000000" w:themeColor="text1"/>
+        </w:rPr>
+        <w:t xml:space="preserve">Annual number of cases (dotted) and loess line (solid) for the six most commonly stranding species over the study period. </w:t>
+      </w:r>
+    </w:p>
+    <w:p>
       <w:r>
         <w:lastRenderedPageBreak/>
         <w:fldChar w:fldCharType="begin"/>
       </w:r>
       <w:r>
-        <w:instrText xml:space="preserve"> INCLUDEPICTURE "/var/folders/fp/vdqvkxhx7mdcb65gp3chpkpw0000gn/T/com.microsoft.Word/WebArchiveCopyPasteTempFiles/plot_zoom_png?width=788&amp;height=696" \* MERGEFORMATINET </w:instrText>
+        <w:instrText xml:space="preserve"> INCLUDEPICTURE "/var/folders/fp/vdqvkxhx7mdcb65gp3chpkpw0000gn/T/com.microsoft.Word/WebArchiveCopyPasteTempFiles/plot_zoom_png?width=759&amp;height=587" \* MERGEFORMATINET </w:instrText>
       </w:r>
       <w:r>
         <w:fldChar w:fldCharType="separate"/>
@@ -20072,10 +20071,10 @@
           <w:noProof/>
         </w:rPr>
         <w:drawing>
-          <wp:inline distT="0" distB="0" distL="0" distR="0" wp14:anchorId="6430C94D" wp14:editId="47AB9431">
-            <wp:extent cx="5748686" cy="4848119"/>
-            <wp:effectExtent l="0" t="0" r="4445" b="3810"/>
-            <wp:docPr id="15" name="Picture 15" descr="/var/folders/fp/vdqvkxhx7mdcb65gp3chpkpw0000gn/T/com.microsoft.Word/WebArchiveCopyPasteTempFiles/plot_zoom_png?width=788&amp;height=696"/>
+          <wp:inline distT="0" distB="0" distL="0" distR="0" wp14:anchorId="13B1D725" wp14:editId="139D5BD7">
+            <wp:extent cx="6002866" cy="4502150"/>
+            <wp:effectExtent l="0" t="0" r="4445" b="0"/>
+            <wp:docPr id="2" name="Picture 2" descr="/var/folders/fp/vdqvkxhx7mdcb65gp3chpkpw0000gn/T/com.microsoft.Word/WebArchiveCopyPasteTempFiles/plot_zoom_png?width=759&amp;height=587"/>
             <wp:cNvGraphicFramePr>
               <a:graphicFrameLocks xmlns:a="http://schemas.openxmlformats.org/drawingml/2006/main" noChangeAspect="1"/>
             </wp:cNvGraphicFramePr>
@@ -20083,7 +20082,7 @@
               <a:graphicData uri="http://schemas.openxmlformats.org/drawingml/2006/picture">
                 <pic:pic xmlns:pic="http://schemas.openxmlformats.org/drawingml/2006/picture">
                   <pic:nvPicPr>
-                    <pic:cNvPr id="0" name="plot" descr="/var/folders/fp/vdqvkxhx7mdcb65gp3chpkpw0000gn/T/com.microsoft.Word/WebArchiveCopyPasteTempFiles/plot_zoom_png?width=788&amp;height=696"/>
+                    <pic:cNvPr id="0" name="plot" descr="/var/folders/fp/vdqvkxhx7mdcb65gp3chpkpw0000gn/T/com.microsoft.Word/WebArchiveCopyPasteTempFiles/plot_zoom_png?width=759&amp;height=587"/>
                     <pic:cNvPicPr>
                       <a:picLocks noChangeAspect="1" noChangeArrowheads="1"/>
                     </pic:cNvPicPr>
@@ -20104,7 +20103,7 @@
                   <pic:spPr bwMode="auto">
                     <a:xfrm>
                       <a:off x="0" y="0"/>
-                      <a:ext cx="5779447" cy="4874061"/>
+                      <a:ext cx="6006429" cy="4504822"/>
                     </a:xfrm>
                     <a:prstGeom prst="rect">
                       <a:avLst/>
@@ -20126,6 +20125,11 @@
     </w:p>
     <w:p>
       <w:pPr>
+        <w:jc w:val="center"/>
+      </w:pPr>
+    </w:p>
+    <w:p>
+      <w:pPr>
         <w:rPr>
           <w:color w:val="000000" w:themeColor="text1"/>
         </w:rPr>
@@ -20146,21 +20150,33 @@
         <w:rPr>
           <w:color w:val="000000" w:themeColor="text1"/>
         </w:rPr>
-        <w:t xml:space="preserve">. Annual number of human interaction cases (dotted) and loess line (solid) for the </w:t>
-      </w:r>
-      <w:bookmarkStart w:id="15" w:name="_GoBack"/>
+        <w:t xml:space="preserve">. </w:t>
+      </w:r>
+      <w:commentRangeStart w:id="15"/>
       <w:r>
         <w:rPr>
           <w:color w:val="000000" w:themeColor="text1"/>
         </w:rPr>
-        <w:t>six</w:t>
-      </w:r>
-      <w:bookmarkEnd w:id="15"/>
+        <w:t>Annual number of human interaction cases (dotted) and loess line (solid) for the six most commonly stranding species over the study period.</w:t>
+      </w:r>
       <w:r>
         <w:rPr>
           <w:color w:val="000000" w:themeColor="text1"/>
         </w:rPr>
-        <w:t xml:space="preserve"> most commonly stranding species over the study period.</w:t>
+        <w:t xml:space="preserve"> </w:t>
+      </w:r>
+      <w:commentRangeEnd w:id="15"/>
+      <w:r>
+        <w:rPr>
+          <w:rStyle w:val="CommentReference"/>
+        </w:rPr>
+        <w:commentReference w:id="15"/>
+      </w:r>
+      <w:r>
+        <w:rPr>
+          <w:color w:val="000000" w:themeColor="text1"/>
+        </w:rPr>
+        <w:t>DELETE</w:t>
       </w:r>
     </w:p>
     <w:p>
@@ -20275,6 +20291,9 @@
         <w:commentReference w:id="16"/>
       </w:r>
       <w:r>
+        <w:t>NOT UPDATED.</w:t>
+      </w:r>
+      <w:r>
         <w:rPr>
           <w:color w:val="FF0000"/>
         </w:rPr>
@@ -20289,19 +20308,26 @@
     </w:p>
     <w:p>
       <w:pPr>
-        <w:ind w:left="450"/>
         <w:jc w:val="center"/>
       </w:pPr>
       <w:r>
-        <w:rPr>
-          <w:rFonts w:ascii="Helvetica" w:hAnsi="Helvetica" w:cs="Helvetica"/>
+        <w:fldChar w:fldCharType="begin"/>
+      </w:r>
+      <w:r>
+        <w:instrText xml:space="preserve"> INCLUDEPICTURE "/var/folders/fp/vdqvkxhx7mdcb65gp3chpkpw0000gn/T/com.microsoft.Word/WebArchiveCopyPasteTempFiles/plot_zoom_png?width=759&amp;height=803" \* MERGEFORMATINET </w:instrText>
+      </w:r>
+      <w:r>
+        <w:fldChar w:fldCharType="separate"/>
+      </w:r>
+      <w:r>
+        <w:rPr>
           <w:noProof/>
         </w:rPr>
         <w:drawing>
-          <wp:inline distT="0" distB="0" distL="0" distR="0" wp14:anchorId="21B27A95" wp14:editId="71C0DCD5">
-            <wp:extent cx="4164594" cy="7026563"/>
-            <wp:effectExtent l="0" t="0" r="1270" b="0"/>
-            <wp:docPr id="4" name="Picture 4"/>
+          <wp:inline distT="0" distB="0" distL="0" distR="0" wp14:anchorId="4ED32093" wp14:editId="7C4094BA">
+            <wp:extent cx="5401733" cy="4457700"/>
+            <wp:effectExtent l="0" t="0" r="0" b="0"/>
+            <wp:docPr id="6" name="Picture 6" descr="/var/folders/fp/vdqvkxhx7mdcb65gp3chpkpw0000gn/T/com.microsoft.Word/WebArchiveCopyPasteTempFiles/plot_zoom_png?width=759&amp;height=803"/>
             <wp:cNvGraphicFramePr>
               <a:graphicFrameLocks xmlns:a="http://schemas.openxmlformats.org/drawingml/2006/main" noChangeAspect="1"/>
             </wp:cNvGraphicFramePr>
@@ -20309,26 +20335,130 @@
               <a:graphicData uri="http://schemas.openxmlformats.org/drawingml/2006/picture">
                 <pic:pic xmlns:pic="http://schemas.openxmlformats.org/drawingml/2006/picture">
                   <pic:nvPicPr>
-                    <pic:cNvPr id="0" name="Picture 5"/>
+                    <pic:cNvPr id="0" name="plot" descr="/var/folders/fp/vdqvkxhx7mdcb65gp3chpkpw0000gn/T/com.microsoft.Word/WebArchiveCopyPasteTempFiles/plot_zoom_png?width=759&amp;height=803"/>
                     <pic:cNvPicPr>
                       <a:picLocks noChangeAspect="1" noChangeArrowheads="1"/>
                     </pic:cNvPicPr>
                   </pic:nvPicPr>
-                  <pic:blipFill rotWithShape="1">
-                    <a:blip r:embed="rId16" cstate="print">
+                  <pic:blipFill>
+                    <a:blip r:embed="rId16">
                       <a:extLst>
                         <a:ext uri="{28A0092B-C50C-407E-A947-70E740481C1C}">
                           <a14:useLocalDpi xmlns:a14="http://schemas.microsoft.com/office/drawing/2010/main" val="0"/>
                         </a:ext>
                       </a:extLst>
                     </a:blip>
-                    <a:srcRect l="28486" t="-1268" r="28256"/>
+                    <a:srcRect/>
+                    <a:stretch>
+                      <a:fillRect/>
+                    </a:stretch>
+                  </pic:blipFill>
+                  <pic:spPr bwMode="auto">
+                    <a:xfrm>
+                      <a:off x="0" y="0"/>
+                      <a:ext cx="5408116" cy="4462968"/>
+                    </a:xfrm>
+                    <a:prstGeom prst="rect">
+                      <a:avLst/>
+                    </a:prstGeom>
+                    <a:noFill/>
+                    <a:ln>
+                      <a:noFill/>
+                    </a:ln>
+                  </pic:spPr>
+                </pic:pic>
+              </a:graphicData>
+            </a:graphic>
+          </wp:inline>
+        </w:drawing>
+      </w:r>
+      <w:r>
+        <w:fldChar w:fldCharType="end"/>
+      </w:r>
+    </w:p>
+    <w:p>
+      <w:pPr>
+        <w:ind w:left="450"/>
+        <w:jc w:val="center"/>
+      </w:pPr>
+    </w:p>
+    <w:p>
+      <w:pPr>
+        <w:ind w:left="450"/>
+        <w:jc w:val="both"/>
+      </w:pPr>
+      <w:r>
+        <w:t xml:space="preserve">Figure 1S. </w:t>
+      </w:r>
+      <w:r>
+        <w:t>This includes a few more species than the seasonal one below</w:t>
+      </w:r>
+      <w:r>
+        <w:t>….. one thing we could do is make a non-seasonal figure like this for all the species that we don’t include in a seasonal one, and put it in a supplemental?</w:t>
+      </w:r>
+      <w:r>
+        <w:t xml:space="preserve"> </w:t>
+      </w:r>
+      <w:bookmarkStart w:id="17" w:name="_GoBack"/>
+      <w:bookmarkEnd w:id="17"/>
+    </w:p>
+    <w:p>
+      <w:pPr>
+        <w:spacing w:line="480" w:lineRule="auto"/>
+        <w:ind w:left="450"/>
+        <w:jc w:val="both"/>
+      </w:pPr>
+    </w:p>
+    <w:p>
+      <w:pPr>
+        <w:jc w:val="center"/>
+      </w:pPr>
+      <w:r>
+        <w:lastRenderedPageBreak/>
+        <w:fldChar w:fldCharType="begin"/>
+      </w:r>
+      <w:r>
+        <w:instrText xml:space="preserve"> INCLUDEPICTURE "/var/folders/fp/vdqvkxhx7mdcb65gp3chpkpw0000gn/T/com.microsoft.Word/WebArchiveCopyPasteTempFiles/plot_zoom_png?width=759&amp;height=803" \* MERGEFORMATINET </w:instrText>
+      </w:r>
+      <w:r>
+        <w:fldChar w:fldCharType="separate"/>
+      </w:r>
+      <w:r>
+        <w:rPr>
+          <w:noProof/>
+        </w:rPr>
+        <w:drawing>
+          <wp:inline distT="0" distB="0" distL="0" distR="0" wp14:anchorId="723687D2" wp14:editId="2D8989E9">
+            <wp:extent cx="2683933" cy="6299200"/>
+            <wp:effectExtent l="0" t="0" r="0" b="0"/>
+            <wp:docPr id="3" name="Picture 3" descr="/var/folders/fp/vdqvkxhx7mdcb65gp3chpkpw0000gn/T/com.microsoft.Word/WebArchiveCopyPasteTempFiles/plot_zoom_png?width=759&amp;height=803"/>
+            <wp:cNvGraphicFramePr>
+              <a:graphicFrameLocks xmlns:a="http://schemas.openxmlformats.org/drawingml/2006/main" noChangeAspect="1"/>
+            </wp:cNvGraphicFramePr>
+            <a:graphic xmlns:a="http://schemas.openxmlformats.org/drawingml/2006/main">
+              <a:graphicData uri="http://schemas.openxmlformats.org/drawingml/2006/picture">
+                <pic:pic xmlns:pic="http://schemas.openxmlformats.org/drawingml/2006/picture">
+                  <pic:nvPicPr>
+                    <pic:cNvPr id="0" name="plot" descr="/var/folders/fp/vdqvkxhx7mdcb65gp3chpkpw0000gn/T/com.microsoft.Word/WebArchiveCopyPasteTempFiles/plot_zoom_png?width=759&amp;height=803"/>
+                    <pic:cNvPicPr>
+                      <a:picLocks noChangeAspect="1" noChangeArrowheads="1"/>
+                    </pic:cNvPicPr>
+                  </pic:nvPicPr>
+                  <pic:blipFill rotWithShape="1">
+                    <a:blip r:embed="rId17">
+                      <a:extLst>
+                        <a:ext uri="{28A0092B-C50C-407E-A947-70E740481C1C}">
+                          <a14:useLocalDpi xmlns:a14="http://schemas.microsoft.com/office/drawing/2010/main" val="0"/>
+                        </a:ext>
+                      </a:extLst>
+                    </a:blip>
+                    <a:srcRect l="27635" r="25214"/>
                     <a:stretch/>
                   </pic:blipFill>
                   <pic:spPr bwMode="auto">
                     <a:xfrm>
                       <a:off x="0" y="0"/>
-                      <a:ext cx="4164594" cy="7026563"/>
+                      <a:ext cx="2705109" cy="6348901"/>
                     </a:xfrm>
                     <a:prstGeom prst="rect">
                       <a:avLst/>
@@ -20349,101 +20479,17 @@
           </wp:inline>
         </w:drawing>
       </w:r>
+      <w:r>
+        <w:fldChar w:fldCharType="end"/>
+      </w:r>
     </w:p>
     <w:p>
       <w:pPr>
-        <w:ind w:left="450"/>
-        <w:jc w:val="both"/>
+        <w:rPr>
+          <w:color w:val="FF0000"/>
+        </w:rPr>
       </w:pPr>
       <w:r>
-        <w:t xml:space="preserve">Figure 1S. </w:t>
-      </w:r>
-      <w:r>
-        <w:t>This includes a few more species than the seasonal one below</w:t>
-      </w:r>
-      <w:r>
-        <w:t>….. one thing we could do is make a non-seasonal figure like this for all the species that we don’t include in a seasonal one, and put it in a supplemental?</w:t>
-      </w:r>
-    </w:p>
-    <w:p>
-      <w:pPr>
-        <w:spacing w:line="480" w:lineRule="auto"/>
-        <w:ind w:left="450"/>
-        <w:jc w:val="both"/>
-      </w:pPr>
-    </w:p>
-    <w:p>
-      <w:pPr>
-        <w:spacing w:line="480" w:lineRule="auto"/>
-        <w:ind w:left="450"/>
-        <w:jc w:val="center"/>
-      </w:pPr>
-      <w:r>
-        <w:rPr>
-          <w:rFonts w:ascii="Helvetica" w:hAnsi="Helvetica" w:cs="Helvetica"/>
-          <w:noProof/>
-        </w:rPr>
-        <w:lastRenderedPageBreak/>
-        <w:drawing>
-          <wp:inline distT="0" distB="0" distL="0" distR="0" wp14:anchorId="6DC36731" wp14:editId="293A2CD4">
-            <wp:extent cx="3177288" cy="6672404"/>
-            <wp:effectExtent l="0" t="0" r="0" b="0"/>
-            <wp:docPr id="5" name="Picture 5"/>
-            <wp:cNvGraphicFramePr>
-              <a:graphicFrameLocks xmlns:a="http://schemas.openxmlformats.org/drawingml/2006/main" noChangeAspect="1"/>
-            </wp:cNvGraphicFramePr>
-            <a:graphic xmlns:a="http://schemas.openxmlformats.org/drawingml/2006/main">
-              <a:graphicData uri="http://schemas.openxmlformats.org/drawingml/2006/picture">
-                <pic:pic xmlns:pic="http://schemas.openxmlformats.org/drawingml/2006/picture">
-                  <pic:nvPicPr>
-                    <pic:cNvPr id="0" name="Picture 7"/>
-                    <pic:cNvPicPr>
-                      <a:picLocks noChangeAspect="1" noChangeArrowheads="1"/>
-                    </pic:cNvPicPr>
-                  </pic:nvPicPr>
-                  <pic:blipFill rotWithShape="1">
-                    <a:blip r:embed="rId17" cstate="print">
-                      <a:extLst>
-                        <a:ext uri="{28A0092B-C50C-407E-A947-70E740481C1C}">
-                          <a14:useLocalDpi xmlns:a14="http://schemas.microsoft.com/office/drawing/2010/main" val="0"/>
-                        </a:ext>
-                      </a:extLst>
-                    </a:blip>
-                    <a:srcRect l="36414" t="-1269" r="34642" b="1"/>
-                    <a:stretch/>
-                  </pic:blipFill>
-                  <pic:spPr bwMode="auto">
-                    <a:xfrm>
-                      <a:off x="0" y="0"/>
-                      <a:ext cx="3208490" cy="6737929"/>
-                    </a:xfrm>
-                    <a:prstGeom prst="rect">
-                      <a:avLst/>
-                    </a:prstGeom>
-                    <a:noFill/>
-                    <a:ln>
-                      <a:noFill/>
-                    </a:ln>
-                    <a:extLst>
-                      <a:ext uri="{53640926-AAD7-44D8-BBD7-CCE9431645EC}">
-                        <a14:shadowObscured xmlns:a14="http://schemas.microsoft.com/office/drawing/2010/main"/>
-                      </a:ext>
-                    </a:extLst>
-                  </pic:spPr>
-                </pic:pic>
-              </a:graphicData>
-            </a:graphic>
-          </wp:inline>
-        </w:drawing>
-      </w:r>
-    </w:p>
-    <w:p>
-      <w:pPr>
-        <w:rPr>
-          <w:color w:val="FF0000"/>
-        </w:rPr>
-      </w:pPr>
-      <w:r>
         <w:t>Figure</w:t>
       </w:r>
       <w:r>
@@ -20457,6 +20503,9 @@
       </w:r>
       <w:r>
         <w:t>Seasonal distribution of stranding cases for each of the six most commonly stranding species. Kernel density estimation is calculated for each season and species separately, therefore contour lines are intended to show the spatial density of strandings in each panel relative to itself, not compared to others.</w:t>
+      </w:r>
+      <w:r>
+        <w:t xml:space="preserve"> </w:t>
       </w:r>
     </w:p>
     <w:p>
@@ -20471,7 +20520,6 @@
     </w:p>
     <w:p>
       <w:r>
-        <w:lastRenderedPageBreak/>
         <w:t>TABLE 1. Local environmental data, large-scale oceanographic indices, and prey density data used in this analysis, derived from the California Current Integrated Ecosystem Assessment project. *Prey density catch per unit effort (CPUE) are derived from surface trawls that may not accurately represent prey availability along the coast. Results including these variables should be interpreted with caution.</w:t>
       </w:r>
     </w:p>
@@ -26969,7 +27017,7 @@
               </w:rPr>
               <w:t xml:space="preserve">     </w:t>
             </w:r>
-            <w:commentRangeStart w:id="17"/>
+            <w:commentRangeStart w:id="18"/>
             <w:r>
               <w:rPr>
                 <w:rFonts w:ascii="Times New Roman" w:hAnsi="Times New Roman" w:cs="Times New Roman"/>
@@ -26985,12 +27033,12 @@
               </w:rPr>
               <w:t xml:space="preserve"> </w:t>
             </w:r>
-            <w:commentRangeEnd w:id="17"/>
+            <w:commentRangeEnd w:id="18"/>
             <w:r>
               <w:rPr>
                 <w:rStyle w:val="CommentReference"/>
               </w:rPr>
-              <w:commentReference w:id="17"/>
+              <w:commentReference w:id="18"/>
             </w:r>
             <w:r>
               <w:rPr>
@@ -35469,6 +35517,25 @@
       </w:r>
     </w:p>
   </w:comment>
+  <w:comment w:id="15" w:author="Amanda Warlick" w:date="2019-05-19T09:02:00Z" w:initials="AJW">
+    <w:p>
+      <w:pPr>
+        <w:pStyle w:val="CommentText"/>
+      </w:pPr>
+      <w:r>
+        <w:rPr>
+          <w:rStyle w:val="CommentReference"/>
+        </w:rPr>
+        <w:annotationRef/>
+      </w:r>
+      <w:r>
+        <w:t>I don’t like this figure at all, particularly since the x-axes are not uniform</w:t>
+      </w:r>
+      <w:r>
+        <w:t>, but just keeping so we can see at the moment. I think total HI cases would be better? Or just HP?</w:t>
+      </w:r>
+    </w:p>
+  </w:comment>
   <w:comment w:id="16" w:author="Amanda Warlick" w:date="2018-12-27T14:14:00Z" w:initials="AJW">
     <w:p>
       <w:pPr>
@@ -35485,7 +35552,7 @@
       </w:r>
     </w:p>
   </w:comment>
-  <w:comment w:id="17" w:author="Amanda Warlick" w:date="2018-12-25T19:47:00Z" w:initials="AJW">
+  <w:comment w:id="18" w:author="Amanda Warlick" w:date="2018-12-25T19:47:00Z" w:initials="AJW">
     <w:p>
       <w:pPr>
         <w:pStyle w:val="CommentText"/>
@@ -35512,6 +35579,7 @@
   <w15:commentEx w15:paraId="32265D4F" w15:done="0"/>
   <w15:commentEx w15:paraId="4C94E9AB" w15:done="0"/>
   <w15:commentEx w15:paraId="58B45471" w15:done="0"/>
+  <w15:commentEx w15:paraId="1BB067B6" w15:done="0"/>
   <w15:commentEx w15:paraId="5B8085E0" w15:done="0"/>
   <w15:commentEx w15:paraId="0F66857E" w15:done="0"/>
 </w15:commentsEx>
@@ -35525,6 +35593,7 @@
   <w16cid:commentId w16cid:paraId="32265D4F" w16cid:durableId="1FCF6EEB"/>
   <w16cid:commentId w16cid:paraId="4C94E9AB" w16cid:durableId="1FCF729C"/>
   <w16cid:commentId w16cid:paraId="58B45471" w16cid:durableId="1FCF72E4"/>
+  <w16cid:commentId w16cid:paraId="1BB067B6" w16cid:durableId="208B9A12"/>
   <w16cid:commentId w16cid:paraId="5B8085E0" w16cid:durableId="1FCF5CD9"/>
   <w16cid:commentId w16cid:paraId="0F66857E" w16cid:durableId="1FCD07DC"/>
 </w16cid:commentsIds>
@@ -37911,7 +37980,7 @@
 </file>
 
 <file path=customXml/itemProps1.xml><?xml version="1.0" encoding="utf-8"?>
-<ds:datastoreItem xmlns:ds="http://schemas.openxmlformats.org/officeDocument/2006/customXml" ds:itemID="{1935C35E-FEAC-424C-B441-FE3808ADD4E9}">
+<ds:datastoreItem xmlns:ds="http://schemas.openxmlformats.org/officeDocument/2006/customXml" ds:itemID="{C30B27E2-B87C-1B42-A219-C6ED0627076F}">
   <ds:schemaRefs>
     <ds:schemaRef ds:uri="http://schemas.openxmlformats.org/officeDocument/2006/bibliography"/>
   </ds:schemaRefs>

</xml_diff>